<commit_message>
[cleanup] remove generated files
 spurious files resulting from test execution were commited.
</commit_message>
<xml_diff>
--- a/org.eclipse.gendoc2.test/templates/test.docx
+++ b/org.eclipse.gendoc2.test/templates/test.docx
@@ -4,75 +4,324 @@
   <w:body>
     <w:p>
       <w:r>
-        <w:fldChar w:fldCharType="begin"/>
-      </w:r>
-      <w:r>
-        <w:instrText xml:space="preserve">gd:for v </w:instrText>
-      </w:r>
-      <w:r>
-        <w:instrText>|</w:instrText>
-      </w:r>
-      <w:r>
-        <w:instrText xml:space="preserve"> </w:instrText>
-      </w:r>
-      <w:r>
-        <w:instrText xml:space="preserve">self.eAllStructuralFeatures </w:instrText>
-      </w:r>
-      <w:r>
-        <w:fldChar w:fldCharType="end"/>
+        <w:t xml:space="preserve">Tests de toutes les fonctionnalités </w:t>
       </w:r>
     </w:p>
     <w:p>
       <w:r>
-        <w:t xml:space="preserve">Un paragraphe tout nu, </w:t>
-      </w:r>
+        <w:rPr>
+          <w:noProof/>
+          <w:lang w:eastAsia="fr-FR"/>
+        </w:rPr>
+        <w:drawing>
+          <wp:inline distT="0" distB="0" distL="0" distR="0">
+            <wp:extent cx="5760720" cy="3240405"/>
+            <wp:effectExtent l="0" t="0" r="0" b="0"/>
+            <wp:docPr id="1" name="Image 1"/>
+            <wp:cNvGraphicFramePr>
+              <a:graphicFrameLocks xmlns:a="http://schemas.openxmlformats.org/drawingml/2006/main" noChangeAspect="1"/>
+            </wp:cNvGraphicFramePr>
+            <a:graphic xmlns:a="http://schemas.openxmlformats.org/drawingml/2006/main">
+              <a:graphicData uri="http://schemas.openxmlformats.org/drawingml/2006/picture">
+                <pic:pic xmlns:pic="http://schemas.openxmlformats.org/drawingml/2006/picture">
+                  <pic:nvPicPr>
+                    <pic:cNvPr id="0" name="bleu-ii.jpg"/>
+                    <pic:cNvPicPr/>
+                  </pic:nvPicPr>
+                  <pic:blipFill>
+                    <a:blip r:embed="rId8" cstate="print">
+                      <a:extLst>
+                        <a:ext uri="{28A0092B-C50C-407E-A947-70E740481C1C}">
+                          <a14:useLocalDpi xmlns:a14="http://schemas.microsoft.com/office/drawing/2010/main" val="0"/>
+                        </a:ext>
+                      </a:extLst>
+                    </a:blip>
+                    <a:stretch>
+                      <a:fillRect/>
+                    </a:stretch>
+                  </pic:blipFill>
+                  <pic:spPr>
+                    <a:xfrm>
+                      <a:off x="0" y="0"/>
+                      <a:ext cx="5760720" cy="3240405"/>
+                    </a:xfrm>
+                    <a:prstGeom prst="rect">
+                      <a:avLst/>
+                    </a:prstGeom>
+                  </pic:spPr>
+                </pic:pic>
+              </a:graphicData>
+            </a:graphic>
+          </wp:inline>
+        </w:drawing>
+      </w:r>
+    </w:p>
+    <w:p>
       <w:r>
         <w:fldChar w:fldCharType="begin"/>
       </w:r>
       <w:r>
+        <w:instrText xml:space="preserve">gd:for v </w:instrText>
+      </w:r>
+      <w:r>
+        <w:instrText>|</w:instrText>
+      </w:r>
+      <w:r>
         <w:instrText xml:space="preserve"> </w:instrText>
       </w:r>
       <w:r>
-        <w:instrText>aql:</w:instrText>
-      </w:r>
+        <w:instrText>self.</w:instrText>
+      </w:r>
+      <w:r>
+        <w:instrText>eClassifiers</w:instrText>
+      </w:r>
+      <w:r>
+        <w:instrText xml:space="preserve"> </w:instrText>
+      </w:r>
+      <w:r>
+        <w:fldChar w:fldCharType="end"/>
+      </w:r>
+    </w:p>
+    <w:p>
+      <w:pPr>
+        <w:pStyle w:val="Paragraphedeliste"/>
+        <w:numPr>
+          <w:ilvl w:val="0"/>
+          <w:numId w:val="1"/>
+        </w:numPr>
+      </w:pPr>
       <w:r>
         <w:rPr>
-          <w:color w:val="000000" w:themeColor="text1"/>
-          <w:shd w:val="clear" w:color="auto" w:fill="8DB3E2" w:themeFill="text2" w:themeFillTint="66"/>
+          <w:noProof/>
+          <w:lang w:eastAsia="fr-FR"/>
+        </w:rPr>
+        <w:drawing>
+          <wp:inline distT="0" distB="0" distL="0" distR="0" wp14:anchorId="7B9E3E79" wp14:editId="00CFA46B">
+            <wp:extent cx="336794" cy="333375"/>
+            <wp:effectExtent l="0" t="0" r="6350" b="0"/>
+            <wp:docPr id="2" name="Image 2"/>
+            <wp:cNvGraphicFramePr>
+              <a:graphicFrameLocks xmlns:a="http://schemas.openxmlformats.org/drawingml/2006/main" noChangeAspect="1"/>
+            </wp:cNvGraphicFramePr>
+            <a:graphic xmlns:a="http://schemas.openxmlformats.org/drawingml/2006/main">
+              <a:graphicData uri="http://schemas.openxmlformats.org/drawingml/2006/picture">
+                <pic:pic xmlns:pic="http://schemas.openxmlformats.org/drawingml/2006/picture">
+                  <pic:nvPicPr>
+                    <pic:cNvPr id="0" name="TreeNodes.png"/>
+                    <pic:cNvPicPr/>
+                  </pic:nvPicPr>
+                  <pic:blipFill>
+                    <a:blip r:embed="rId9" cstate="print">
+                      <a:extLst>
+                        <a:ext uri="{28A0092B-C50C-407E-A947-70E740481C1C}">
+                          <a14:useLocalDpi xmlns:a14="http://schemas.microsoft.com/office/drawing/2010/main" val="0"/>
+                        </a:ext>
+                      </a:extLst>
+                    </a:blip>
+                    <a:stretch>
+                      <a:fillRect/>
+                    </a:stretch>
+                  </pic:blipFill>
+                  <pic:spPr>
+                    <a:xfrm>
+                      <a:off x="0" y="0"/>
+                      <a:ext cx="337520" cy="334094"/>
+                    </a:xfrm>
+                    <a:prstGeom prst="rect">
+                      <a:avLst/>
+                    </a:prstGeom>
+                  </pic:spPr>
+                </pic:pic>
+              </a:graphicData>
+            </a:graphic>
+          </wp:inline>
+        </w:drawing>
+      </w:r>
+      <w:r>
+        <w:fldChar w:fldCharType="begin"/>
+      </w:r>
+      <w:r>
+        <w:instrText xml:space="preserve"> aql:</w:instrText>
+      </w:r>
+      <w:r>
+        <w:rPr>
+          <w:color w:val="548DD4" w:themeColor="text2" w:themeTint="99"/>
+        </w:rPr>
+        <w:instrText>v</w:instrText>
+      </w:r>
+      <w:r>
+        <w:instrText xml:space="preserve">.name </w:instrText>
+      </w:r>
+      <w:r>
+        <w:fldChar w:fldCharType="end"/>
+      </w:r>
+    </w:p>
+    <w:p>
+      <w:r>
+        <w:fldChar w:fldCharType="begin"/>
+      </w:r>
+      <w:r>
+        <w:instrText xml:space="preserve"> gd:endfor </w:instrText>
+      </w:r>
+      <w:r>
+        <w:fldChar w:fldCharType="end"/>
+      </w:r>
+    </w:p>
+    <w:p/>
+    <w:p>
+      <w:r>
+        <w:fldChar w:fldCharType="begin"/>
+      </w:r>
+      <w:r>
+        <w:instrText xml:space="preserve">gd:for v | self.eClassifiers </w:instrText>
+      </w:r>
+      <w:r>
+        <w:fldChar w:fldCharType="end"/>
+      </w:r>
+    </w:p>
+    <w:p>
+      <w:pPr>
+        <w:pStyle w:val="Titre2"/>
+      </w:pPr>
+      <w:r>
+        <w:fldChar w:fldCharType="begin"/>
+      </w:r>
+      <w:r>
+        <w:instrText>gd:if v.</w:instrText>
+      </w:r>
+      <w:r>
+        <w:instrText>oclI</w:instrText>
+      </w:r>
+      <w:r>
+        <w:instrText xml:space="preserve">sKindOf(ecore::EClass) </w:instrText>
+      </w:r>
+      <w:r>
+        <w:fldChar w:fldCharType="end"/>
+      </w:r>
+      <w:proofErr w:type="spellStart"/>
+      <w:r>
+        <w:t>EClass</w:t>
+      </w:r>
+      <w:r>
+        <w:fldChar w:fldCharType="begin"/>
+      </w:r>
+      <w:r>
+        <w:instrText>gd:elseif v.</w:instrText>
+      </w:r>
+      <w:r>
+        <w:instrText xml:space="preserve"> </w:instrText>
+      </w:r>
+      <w:r>
+        <w:instrText xml:space="preserve">oclIsKindOf </w:instrText>
+      </w:r>
+      <w:r>
+        <w:instrText xml:space="preserve">(ecore::EDataType) </w:instrText>
+      </w:r>
+      <w:r>
+        <w:fldChar w:fldCharType="end"/>
+      </w:r>
+      <w:r>
+        <w:t>EDataType</w:t>
+      </w:r>
+      <w:r>
+        <w:fldChar w:fldCharType="begin"/>
+      </w:r>
+      <w:r>
+        <w:instrText xml:space="preserve"> gd:else </w:instrText>
+      </w:r>
+      <w:r>
+        <w:fldChar w:fldCharType="end"/>
+      </w:r>
+      <w:r>
+        <w:t>EClassifier</w:t>
+      </w:r>
+      <w:proofErr w:type="spellEnd"/>
+      <w:r>
+        <w:fldChar w:fldCharType="begin"/>
+      </w:r>
+      <w:r>
+        <w:instrText xml:space="preserve"> gd:endif </w:instrText>
+      </w:r>
+      <w:r>
+        <w:fldChar w:fldCharType="end"/>
+      </w:r>
+      <w:r>
+        <w:t xml:space="preserve"> </w:t>
+      </w:r>
+      <w:r>
+        <w:fldChar w:fldCharType="begin"/>
+      </w:r>
+      <w:r>
+        <w:instrText xml:space="preserve"> aql:</w:instrText>
+      </w:r>
+      <w:r>
+        <w:rPr>
+          <w:i/>
         </w:rPr>
         <w:instrText>v.name</w:instrText>
       </w:r>
       <w:r>
-        <w:rPr>
-          <w:color w:val="000000" w:themeColor="text1"/>
-          <w:shd w:val="clear" w:color="auto" w:fill="8DB3E2" w:themeFill="text2" w:themeFillTint="66"/>
-        </w:rPr>
         <w:instrText xml:space="preserve"> </w:instrText>
       </w:r>
       <w:r>
         <w:fldChar w:fldCharType="end"/>
-      </w:r>
-      <w:r>
-        <w:t>hors champ.</w:t>
       </w:r>
     </w:p>
     <w:p>
       <w:r>
+        <w:t xml:space="preserve">Classifier has </w:t>
+      </w:r>
+      <w:r>
         <w:fldChar w:fldCharType="begin"/>
       </w:r>
       <w:r>
-        <w:instrText xml:space="preserve"> gd:endfor </w:instrText>
+        <w:instrText xml:space="preserve"> aql:v.eContent</w:instrText>
+      </w:r>
+      <w:r>
+        <w:instrText>s</w:instrText>
+      </w:r>
+      <w:r>
+        <w:instrText xml:space="preserve">()-&gt;size() </w:instrText>
       </w:r>
       <w:r>
         <w:fldChar w:fldCharType="end"/>
       </w:r>
+      <w:r>
+        <w:t xml:space="preserve"> </w:t>
+      </w:r>
+      <w:proofErr w:type="spellStart"/>
+      <w:r>
+        <w:t>inner</w:t>
+      </w:r>
+      <w:proofErr w:type="spellEnd"/>
+      <w:r>
+        <w:t xml:space="preserve"> </w:t>
+      </w:r>
+      <w:proofErr w:type="spellStart"/>
+      <w:r>
+        <w:t>elements</w:t>
+      </w:r>
+      <w:proofErr w:type="spellEnd"/>
     </w:p>
     <w:p>
-      <w:bookmarkStart w:id="0" w:name="_GoBack"/>
-      <w:bookmarkEnd w:id="0"/>
+      <w:r>
+        <w:fldChar w:fldCharType="begin"/>
+      </w:r>
+      <w:r>
+        <w:instrText xml:space="preserve"> gd:endfor </w:instrText>
+      </w:r>
+      <w:r>
+        <w:fldChar w:fldCharType="end"/>
+      </w:r>
     </w:p>
     <w:p/>
     <w:sectPr>
+      <w:headerReference w:type="even" r:id="rId10"/>
+      <w:headerReference w:type="default" r:id="rId11"/>
+      <w:footerReference w:type="even" r:id="rId12"/>
+      <w:footerReference w:type="default" r:id="rId13"/>
+      <w:headerReference w:type="first" r:id="rId14"/>
+      <w:footerReference w:type="first" r:id="rId15"/>
       <w:pgSz w:w="11906" w:h="16838"/>
       <w:pgMar w:top="1417" w:right="1417" w:bottom="1417" w:left="1417" w:header="708" w:footer="708" w:gutter="0"/>
       <w:cols w:space="708"/>
@@ -80,6 +329,366 @@
     </w:sectPr>
   </w:body>
 </w:document>
+</file>
+
+<file path=word/endnotes.xml><?xml version="1.0" encoding="utf-8"?>
+<w:endnotes xmlns:wpc="http://schemas.microsoft.com/office/word/2010/wordprocessingCanvas" xmlns:mc="http://schemas.openxmlformats.org/markup-compatibility/2006" xmlns:o="urn:schemas-microsoft-com:office:office" xmlns:r="http://schemas.openxmlformats.org/officeDocument/2006/relationships" xmlns:m="http://schemas.openxmlformats.org/officeDocument/2006/math" xmlns:v="urn:schemas-microsoft-com:vml" xmlns:wp14="http://schemas.microsoft.com/office/word/2010/wordprocessingDrawing" xmlns:wp="http://schemas.openxmlformats.org/drawingml/2006/wordprocessingDrawing" xmlns:w10="urn:schemas-microsoft-com:office:word" xmlns:w="http://schemas.openxmlformats.org/wordprocessingml/2006/main" xmlns:w14="http://schemas.microsoft.com/office/word/2010/wordml" xmlns:wpg="http://schemas.microsoft.com/office/word/2010/wordprocessingGroup" xmlns:wpi="http://schemas.microsoft.com/office/word/2010/wordprocessingInk" xmlns:wne="http://schemas.microsoft.com/office/word/2006/wordml" xmlns:wps="http://schemas.microsoft.com/office/word/2010/wordprocessingShape" mc:Ignorable="w14 wp14">
+  <w:endnote w:type="separator" w:id="-1">
+    <w:p>
+      <w:pPr>
+        <w:spacing w:after="0" w:line="240" w:lineRule="auto"/>
+      </w:pPr>
+      <w:r>
+        <w:separator/>
+      </w:r>
+    </w:p>
+  </w:endnote>
+  <w:endnote w:type="continuationSeparator" w:id="0">
+    <w:p>
+      <w:pPr>
+        <w:spacing w:after="0" w:line="240" w:lineRule="auto"/>
+      </w:pPr>
+      <w:r>
+        <w:continuationSeparator/>
+      </w:r>
+    </w:p>
+  </w:endnote>
+</w:endnotes>
+</file>
+
+<file path=word/footer1.xml><?xml version="1.0" encoding="utf-8"?>
+<w:ftr xmlns:wpc="http://schemas.microsoft.com/office/word/2010/wordprocessingCanvas" xmlns:mc="http://schemas.openxmlformats.org/markup-compatibility/2006" xmlns:o="urn:schemas-microsoft-com:office:office" xmlns:r="http://schemas.openxmlformats.org/officeDocument/2006/relationships" xmlns:m="http://schemas.openxmlformats.org/officeDocument/2006/math" xmlns:v="urn:schemas-microsoft-com:vml" xmlns:wp14="http://schemas.microsoft.com/office/word/2010/wordprocessingDrawing" xmlns:wp="http://schemas.openxmlformats.org/drawingml/2006/wordprocessingDrawing" xmlns:w10="urn:schemas-microsoft-com:office:word" xmlns:w="http://schemas.openxmlformats.org/wordprocessingml/2006/main" xmlns:w14="http://schemas.microsoft.com/office/word/2010/wordml" xmlns:wpg="http://schemas.microsoft.com/office/word/2010/wordprocessingGroup" xmlns:wpi="http://schemas.microsoft.com/office/word/2010/wordprocessingInk" xmlns:wne="http://schemas.microsoft.com/office/word/2006/wordml" xmlns:wps="http://schemas.microsoft.com/office/word/2010/wordprocessingShape" mc:Ignorable="w14 wp14">
+  <w:p>
+    <w:pPr>
+      <w:pStyle w:val="Pieddepage"/>
+    </w:pPr>
+  </w:p>
+</w:ftr>
+</file>
+
+<file path=word/footer2.xml><?xml version="1.0" encoding="utf-8"?>
+<w:ftr xmlns:wpc="http://schemas.microsoft.com/office/word/2010/wordprocessingCanvas" xmlns:mc="http://schemas.openxmlformats.org/markup-compatibility/2006" xmlns:o="urn:schemas-microsoft-com:office:office" xmlns:r="http://schemas.openxmlformats.org/officeDocument/2006/relationships" xmlns:m="http://schemas.openxmlformats.org/officeDocument/2006/math" xmlns:v="urn:schemas-microsoft-com:vml" xmlns:wp14="http://schemas.microsoft.com/office/word/2010/wordprocessingDrawing" xmlns:wp="http://schemas.openxmlformats.org/drawingml/2006/wordprocessingDrawing" xmlns:w10="urn:schemas-microsoft-com:office:word" xmlns:w="http://schemas.openxmlformats.org/wordprocessingml/2006/main" xmlns:w14="http://schemas.microsoft.com/office/word/2010/wordml" xmlns:wpg="http://schemas.microsoft.com/office/word/2010/wordprocessingGroup" xmlns:wpi="http://schemas.microsoft.com/office/word/2010/wordprocessingInk" xmlns:wne="http://schemas.microsoft.com/office/word/2006/wordml" xmlns:wps="http://schemas.microsoft.com/office/word/2010/wordprocessingShape" mc:Ignorable="w14 wp14">
+  <w:p>
+    <w:pPr>
+      <w:pStyle w:val="Pieddepage"/>
+    </w:pPr>
+    <w:r>
+      <w:t>Partie1</w:t>
+    </w:r>
+    <w:r>
+      <w:ptab w:relativeTo="margin" w:alignment="center" w:leader="none"/>
+    </w:r>
+    <w:r>
+      <w:fldChar w:fldCharType="begin"/>
+    </w:r>
+    <w:r>
+      <w:instrText xml:space="preserve"> PAGE   \* MERGEFORMAT </w:instrText>
+    </w:r>
+    <w:r>
+      <w:fldChar w:fldCharType="separate"/>
+    </w:r>
+    <w:r>
+      <w:rPr>
+        <w:noProof/>
+      </w:rPr>
+      <w:t>1</w:t>
+    </w:r>
+    <w:r>
+      <w:fldChar w:fldCharType="end"/>
+    </w:r>
+    <w:r>
+      <w:ptab w:relativeTo="margin" w:alignment="right" w:leader="none"/>
+    </w:r>
+    <w:r>
+      <w:rPr>
+        <w:noProof/>
+        <w:lang w:eastAsia="fr-FR"/>
+      </w:rPr>
+      <w:drawing>
+        <wp:inline distT="0" distB="0" distL="0" distR="0" wp14:anchorId="7ED1387B" wp14:editId="3B70C4CA">
+          <wp:extent cx="304800" cy="301706"/>
+          <wp:effectExtent l="0" t="0" r="0" b="3175"/>
+          <wp:docPr id="5" name="Image 5"/>
+          <wp:cNvGraphicFramePr>
+            <a:graphicFrameLocks xmlns:a="http://schemas.openxmlformats.org/drawingml/2006/main" noChangeAspect="1"/>
+          </wp:cNvGraphicFramePr>
+          <a:graphic xmlns:a="http://schemas.openxmlformats.org/drawingml/2006/main">
+            <a:graphicData uri="http://schemas.openxmlformats.org/drawingml/2006/picture">
+              <pic:pic xmlns:pic="http://schemas.openxmlformats.org/drawingml/2006/picture">
+                <pic:nvPicPr>
+                  <pic:cNvPr id="0" name="TreeNodes.png"/>
+                  <pic:cNvPicPr/>
+                </pic:nvPicPr>
+                <pic:blipFill>
+                  <a:blip r:embed="rId1">
+                    <a:extLst>
+                      <a:ext uri="{28A0092B-C50C-407E-A947-70E740481C1C}">
+                        <a14:useLocalDpi xmlns:a14="http://schemas.microsoft.com/office/drawing/2010/main" val="0"/>
+                      </a:ext>
+                    </a:extLst>
+                  </a:blip>
+                  <a:stretch>
+                    <a:fillRect/>
+                  </a:stretch>
+                </pic:blipFill>
+                <pic:spPr>
+                  <a:xfrm>
+                    <a:off x="0" y="0"/>
+                    <a:ext cx="304826" cy="301732"/>
+                  </a:xfrm>
+                  <a:prstGeom prst="rect">
+                    <a:avLst/>
+                  </a:prstGeom>
+                </pic:spPr>
+              </pic:pic>
+            </a:graphicData>
+          </a:graphic>
+        </wp:inline>
+      </w:drawing>
+    </w:r>
+  </w:p>
+</w:ftr>
+</file>
+
+<file path=word/footer3.xml><?xml version="1.0" encoding="utf-8"?>
+<w:ftr xmlns:wpc="http://schemas.microsoft.com/office/word/2010/wordprocessingCanvas" xmlns:mc="http://schemas.openxmlformats.org/markup-compatibility/2006" xmlns:o="urn:schemas-microsoft-com:office:office" xmlns:r="http://schemas.openxmlformats.org/officeDocument/2006/relationships" xmlns:m="http://schemas.openxmlformats.org/officeDocument/2006/math" xmlns:v="urn:schemas-microsoft-com:vml" xmlns:wp14="http://schemas.microsoft.com/office/word/2010/wordprocessingDrawing" xmlns:wp="http://schemas.openxmlformats.org/drawingml/2006/wordprocessingDrawing" xmlns:w10="urn:schemas-microsoft-com:office:word" xmlns:w="http://schemas.openxmlformats.org/wordprocessingml/2006/main" xmlns:w14="http://schemas.microsoft.com/office/word/2010/wordml" xmlns:wpg="http://schemas.microsoft.com/office/word/2010/wordprocessingGroup" xmlns:wpi="http://schemas.microsoft.com/office/word/2010/wordprocessingInk" xmlns:wne="http://schemas.microsoft.com/office/word/2006/wordml" xmlns:wps="http://schemas.microsoft.com/office/word/2010/wordprocessingShape" mc:Ignorable="w14 wp14">
+  <w:p>
+    <w:pPr>
+      <w:pStyle w:val="Pieddepage"/>
+    </w:pPr>
+  </w:p>
+</w:ftr>
+</file>
+
+<file path=word/footnotes.xml><?xml version="1.0" encoding="utf-8"?>
+<w:footnotes xmlns:wpc="http://schemas.microsoft.com/office/word/2010/wordprocessingCanvas" xmlns:mc="http://schemas.openxmlformats.org/markup-compatibility/2006" xmlns:o="urn:schemas-microsoft-com:office:office" xmlns:r="http://schemas.openxmlformats.org/officeDocument/2006/relationships" xmlns:m="http://schemas.openxmlformats.org/officeDocument/2006/math" xmlns:v="urn:schemas-microsoft-com:vml" xmlns:wp14="http://schemas.microsoft.com/office/word/2010/wordprocessingDrawing" xmlns:wp="http://schemas.openxmlformats.org/drawingml/2006/wordprocessingDrawing" xmlns:w10="urn:schemas-microsoft-com:office:word" xmlns:w="http://schemas.openxmlformats.org/wordprocessingml/2006/main" xmlns:w14="http://schemas.microsoft.com/office/word/2010/wordml" xmlns:wpg="http://schemas.microsoft.com/office/word/2010/wordprocessingGroup" xmlns:wpi="http://schemas.microsoft.com/office/word/2010/wordprocessingInk" xmlns:wne="http://schemas.microsoft.com/office/word/2006/wordml" xmlns:wps="http://schemas.microsoft.com/office/word/2010/wordprocessingShape" mc:Ignorable="w14 wp14">
+  <w:footnote w:type="separator" w:id="-1">
+    <w:p>
+      <w:pPr>
+        <w:spacing w:after="0" w:line="240" w:lineRule="auto"/>
+      </w:pPr>
+      <w:r>
+        <w:separator/>
+      </w:r>
+    </w:p>
+  </w:footnote>
+  <w:footnote w:type="continuationSeparator" w:id="0">
+    <w:p>
+      <w:pPr>
+        <w:spacing w:after="0" w:line="240" w:lineRule="auto"/>
+      </w:pPr>
+      <w:r>
+        <w:continuationSeparator/>
+      </w:r>
+    </w:p>
+  </w:footnote>
+</w:footnotes>
+</file>
+
+<file path=word/header1.xml><?xml version="1.0" encoding="utf-8"?>
+<w:hdr xmlns:wpc="http://schemas.microsoft.com/office/word/2010/wordprocessingCanvas" xmlns:mc="http://schemas.openxmlformats.org/markup-compatibility/2006" xmlns:o="urn:schemas-microsoft-com:office:office" xmlns:r="http://schemas.openxmlformats.org/officeDocument/2006/relationships" xmlns:m="http://schemas.openxmlformats.org/officeDocument/2006/math" xmlns:v="urn:schemas-microsoft-com:vml" xmlns:wp14="http://schemas.microsoft.com/office/word/2010/wordprocessingDrawing" xmlns:wp="http://schemas.openxmlformats.org/drawingml/2006/wordprocessingDrawing" xmlns:w10="urn:schemas-microsoft-com:office:word" xmlns:w="http://schemas.openxmlformats.org/wordprocessingml/2006/main" xmlns:w14="http://schemas.microsoft.com/office/word/2010/wordml" xmlns:wpg="http://schemas.microsoft.com/office/word/2010/wordprocessingGroup" xmlns:wpi="http://schemas.microsoft.com/office/word/2010/wordprocessingInk" xmlns:wne="http://schemas.microsoft.com/office/word/2006/wordml" xmlns:wps="http://schemas.microsoft.com/office/word/2010/wordprocessingShape" mc:Ignorable="w14 wp14">
+  <w:p>
+    <w:pPr>
+      <w:pStyle w:val="En-tte"/>
+    </w:pPr>
+  </w:p>
+</w:hdr>
+</file>
+
+<file path=word/header2.xml><?xml version="1.0" encoding="utf-8"?>
+<w:hdr xmlns:wpc="http://schemas.microsoft.com/office/word/2010/wordprocessingCanvas" xmlns:mc="http://schemas.openxmlformats.org/markup-compatibility/2006" xmlns:o="urn:schemas-microsoft-com:office:office" xmlns:r="http://schemas.openxmlformats.org/officeDocument/2006/relationships" xmlns:m="http://schemas.openxmlformats.org/officeDocument/2006/math" xmlns:v="urn:schemas-microsoft-com:vml" xmlns:wp14="http://schemas.microsoft.com/office/word/2010/wordprocessingDrawing" xmlns:wp="http://schemas.openxmlformats.org/drawingml/2006/wordprocessingDrawing" xmlns:w10="urn:schemas-microsoft-com:office:word" xmlns:w="http://schemas.openxmlformats.org/wordprocessingml/2006/main" xmlns:w14="http://schemas.microsoft.com/office/word/2010/wordml" xmlns:wpg="http://schemas.microsoft.com/office/word/2010/wordprocessingGroup" xmlns:wpi="http://schemas.microsoft.com/office/word/2010/wordprocessingInk" xmlns:wne="http://schemas.microsoft.com/office/word/2006/wordml" xmlns:wps="http://schemas.microsoft.com/office/word/2010/wordprocessingShape" mc:Ignorable="w14 wp14">
+  <w:p>
+    <w:pPr>
+      <w:pStyle w:val="En-tte"/>
+    </w:pPr>
+    <w:r>
+      <w:t xml:space="preserve">Entête  </w:t>
+    </w:r>
+    <w:r>
+      <w:rPr>
+        <w:noProof/>
+        <w:lang w:eastAsia="fr-FR"/>
+      </w:rPr>
+      <w:drawing>
+        <wp:inline distT="0" distB="0" distL="0" distR="0" wp14:anchorId="26291BCB" wp14:editId="121BF950">
+          <wp:extent cx="546588" cy="409575"/>
+          <wp:effectExtent l="0" t="0" r="6350" b="0"/>
+          <wp:docPr id="4" name="Image 4"/>
+          <wp:cNvGraphicFramePr>
+            <a:graphicFrameLocks xmlns:a="http://schemas.openxmlformats.org/drawingml/2006/main" noChangeAspect="1"/>
+          </wp:cNvGraphicFramePr>
+          <a:graphic xmlns:a="http://schemas.openxmlformats.org/drawingml/2006/main">
+            <a:graphicData uri="http://schemas.openxmlformats.org/drawingml/2006/picture">
+              <pic:pic xmlns:pic="http://schemas.openxmlformats.org/drawingml/2006/picture">
+                <pic:nvPicPr>
+                  <pic:cNvPr id="0" name="BleuIII.jpg"/>
+                  <pic:cNvPicPr/>
+                </pic:nvPicPr>
+                <pic:blipFill>
+                  <a:blip r:embed="rId1" cstate="print">
+                    <a:extLst>
+                      <a:ext uri="{28A0092B-C50C-407E-A947-70E740481C1C}">
+                        <a14:useLocalDpi xmlns:a14="http://schemas.microsoft.com/office/drawing/2010/main" val="0"/>
+                      </a:ext>
+                    </a:extLst>
+                  </a:blip>
+                  <a:stretch>
+                    <a:fillRect/>
+                  </a:stretch>
+                </pic:blipFill>
+                <pic:spPr>
+                  <a:xfrm>
+                    <a:off x="0" y="0"/>
+                    <a:ext cx="546222" cy="409300"/>
+                  </a:xfrm>
+                  <a:prstGeom prst="rect">
+                    <a:avLst/>
+                  </a:prstGeom>
+                </pic:spPr>
+              </pic:pic>
+            </a:graphicData>
+          </a:graphic>
+        </wp:inline>
+      </w:drawing>
+    </w:r>
+  </w:p>
+  <w:p>
+    <w:pPr>
+      <w:pStyle w:val="En-tte"/>
+    </w:pPr>
+  </w:p>
+</w:hdr>
+</file>
+
+<file path=word/header3.xml><?xml version="1.0" encoding="utf-8"?>
+<w:hdr xmlns:wpc="http://schemas.microsoft.com/office/word/2010/wordprocessingCanvas" xmlns:mc="http://schemas.openxmlformats.org/markup-compatibility/2006" xmlns:o="urn:schemas-microsoft-com:office:office" xmlns:r="http://schemas.openxmlformats.org/officeDocument/2006/relationships" xmlns:m="http://schemas.openxmlformats.org/officeDocument/2006/math" xmlns:v="urn:schemas-microsoft-com:vml" xmlns:wp14="http://schemas.microsoft.com/office/word/2010/wordprocessingDrawing" xmlns:wp="http://schemas.openxmlformats.org/drawingml/2006/wordprocessingDrawing" xmlns:w10="urn:schemas-microsoft-com:office:word" xmlns:w="http://schemas.openxmlformats.org/wordprocessingml/2006/main" xmlns:w14="http://schemas.microsoft.com/office/word/2010/wordml" xmlns:wpg="http://schemas.microsoft.com/office/word/2010/wordprocessingGroup" xmlns:wpi="http://schemas.microsoft.com/office/word/2010/wordprocessingInk" xmlns:wne="http://schemas.microsoft.com/office/word/2006/wordml" xmlns:wps="http://schemas.microsoft.com/office/word/2010/wordprocessingShape" mc:Ignorable="w14 wp14">
+  <w:p>
+    <w:pPr>
+      <w:pStyle w:val="En-tte"/>
+    </w:pPr>
+  </w:p>
+</w:hdr>
+</file>
+
+<file path=word/numbering.xml><?xml version="1.0" encoding="utf-8"?>
+<w:numbering xmlns:wpc="http://schemas.microsoft.com/office/word/2010/wordprocessingCanvas" xmlns:mc="http://schemas.openxmlformats.org/markup-compatibility/2006" xmlns:o="urn:schemas-microsoft-com:office:office" xmlns:r="http://schemas.openxmlformats.org/officeDocument/2006/relationships" xmlns:m="http://schemas.openxmlformats.org/officeDocument/2006/math" xmlns:v="urn:schemas-microsoft-com:vml" xmlns:wp14="http://schemas.microsoft.com/office/word/2010/wordprocessingDrawing" xmlns:wp="http://schemas.openxmlformats.org/drawingml/2006/wordprocessingDrawing" xmlns:w10="urn:schemas-microsoft-com:office:word" xmlns:w="http://schemas.openxmlformats.org/wordprocessingml/2006/main" xmlns:w14="http://schemas.microsoft.com/office/word/2010/wordml" xmlns:wpg="http://schemas.microsoft.com/office/word/2010/wordprocessingGroup" xmlns:wpi="http://schemas.microsoft.com/office/word/2010/wordprocessingInk" xmlns:wne="http://schemas.microsoft.com/office/word/2006/wordml" xmlns:wps="http://schemas.microsoft.com/office/word/2010/wordprocessingShape" mc:Ignorable="w14 wp14">
+  <w:abstractNum w:abstractNumId="0">
+    <w:nsid w:val="3AA87D56"/>
+    <w:multiLevelType w:val="hybridMultilevel"/>
+    <w:tmpl w:val="3A68271E"/>
+    <w:lvl w:ilvl="0" w:tplc="040C0001">
+      <w:start w:val="1"/>
+      <w:numFmt w:val="bullet"/>
+      <w:lvlText w:val=""/>
+      <w:lvlJc w:val="left"/>
+      <w:pPr>
+        <w:ind w:left="720" w:hanging="360"/>
+      </w:pPr>
+      <w:rPr>
+        <w:rFonts w:ascii="Symbol" w:hAnsi="Symbol" w:hint="default"/>
+      </w:rPr>
+    </w:lvl>
+    <w:lvl w:ilvl="1" w:tplc="040C0003">
+      <w:start w:val="1"/>
+      <w:numFmt w:val="bullet"/>
+      <w:lvlText w:val="o"/>
+      <w:lvlJc w:val="left"/>
+      <w:pPr>
+        <w:ind w:left="1440" w:hanging="360"/>
+      </w:pPr>
+      <w:rPr>
+        <w:rFonts w:ascii="Courier New" w:hAnsi="Courier New" w:cs="Courier New" w:hint="default"/>
+      </w:rPr>
+    </w:lvl>
+    <w:lvl w:ilvl="2" w:tplc="040C0005" w:tentative="1">
+      <w:start w:val="1"/>
+      <w:numFmt w:val="bullet"/>
+      <w:lvlText w:val=""/>
+      <w:lvlJc w:val="left"/>
+      <w:pPr>
+        <w:ind w:left="2160" w:hanging="360"/>
+      </w:pPr>
+      <w:rPr>
+        <w:rFonts w:ascii="Wingdings" w:hAnsi="Wingdings" w:hint="default"/>
+      </w:rPr>
+    </w:lvl>
+    <w:lvl w:ilvl="3" w:tplc="040C0001" w:tentative="1">
+      <w:start w:val="1"/>
+      <w:numFmt w:val="bullet"/>
+      <w:lvlText w:val=""/>
+      <w:lvlJc w:val="left"/>
+      <w:pPr>
+        <w:ind w:left="2880" w:hanging="360"/>
+      </w:pPr>
+      <w:rPr>
+        <w:rFonts w:ascii="Symbol" w:hAnsi="Symbol" w:hint="default"/>
+      </w:rPr>
+    </w:lvl>
+    <w:lvl w:ilvl="4" w:tplc="040C0003" w:tentative="1">
+      <w:start w:val="1"/>
+      <w:numFmt w:val="bullet"/>
+      <w:lvlText w:val="o"/>
+      <w:lvlJc w:val="left"/>
+      <w:pPr>
+        <w:ind w:left="3600" w:hanging="360"/>
+      </w:pPr>
+      <w:rPr>
+        <w:rFonts w:ascii="Courier New" w:hAnsi="Courier New" w:cs="Courier New" w:hint="default"/>
+      </w:rPr>
+    </w:lvl>
+    <w:lvl w:ilvl="5" w:tplc="040C0005" w:tentative="1">
+      <w:start w:val="1"/>
+      <w:numFmt w:val="bullet"/>
+      <w:lvlText w:val=""/>
+      <w:lvlJc w:val="left"/>
+      <w:pPr>
+        <w:ind w:left="4320" w:hanging="360"/>
+      </w:pPr>
+      <w:rPr>
+        <w:rFonts w:ascii="Wingdings" w:hAnsi="Wingdings" w:hint="default"/>
+      </w:rPr>
+    </w:lvl>
+    <w:lvl w:ilvl="6" w:tplc="040C0001" w:tentative="1">
+      <w:start w:val="1"/>
+      <w:numFmt w:val="bullet"/>
+      <w:lvlText w:val=""/>
+      <w:lvlJc w:val="left"/>
+      <w:pPr>
+        <w:ind w:left="5040" w:hanging="360"/>
+      </w:pPr>
+      <w:rPr>
+        <w:rFonts w:ascii="Symbol" w:hAnsi="Symbol" w:hint="default"/>
+      </w:rPr>
+    </w:lvl>
+    <w:lvl w:ilvl="7" w:tplc="040C0003" w:tentative="1">
+      <w:start w:val="1"/>
+      <w:numFmt w:val="bullet"/>
+      <w:lvlText w:val="o"/>
+      <w:lvlJc w:val="left"/>
+      <w:pPr>
+        <w:ind w:left="5760" w:hanging="360"/>
+      </w:pPr>
+      <w:rPr>
+        <w:rFonts w:ascii="Courier New" w:hAnsi="Courier New" w:cs="Courier New" w:hint="default"/>
+      </w:rPr>
+    </w:lvl>
+    <w:lvl w:ilvl="8" w:tplc="040C0005" w:tentative="1">
+      <w:start w:val="1"/>
+      <w:numFmt w:val="bullet"/>
+      <w:lvlText w:val=""/>
+      <w:lvlJc w:val="left"/>
+      <w:pPr>
+        <w:ind w:left="6480" w:hanging="360"/>
+      </w:pPr>
+      <w:rPr>
+        <w:rFonts w:ascii="Wingdings" w:hAnsi="Wingdings" w:hint="default"/>
+      </w:rPr>
+    </w:lvl>
+  </w:abstractNum>
+  <w:num w:numId="1">
+    <w:abstractNumId w:val="0"/>
+  </w:num>
+</w:numbering>
 </file>
 
 <file path=word/styles.xml><?xml version="1.0" encoding="utf-8"?>
@@ -242,6 +851,30 @@
     <w:name w:val="Normal"/>
     <w:qFormat/>
   </w:style>
+  <w:style w:type="paragraph" w:styleId="Titre2">
+    <w:name w:val="heading 2"/>
+    <w:basedOn w:val="Normal"/>
+    <w:next w:val="Normal"/>
+    <w:link w:val="Titre2Car"/>
+    <w:uiPriority w:val="9"/>
+    <w:unhideWhenUsed/>
+    <w:qFormat/>
+    <w:rsid w:val="00394CB3"/>
+    <w:pPr>
+      <w:keepNext/>
+      <w:keepLines/>
+      <w:spacing w:before="200" w:after="0"/>
+      <w:outlineLvl w:val="1"/>
+    </w:pPr>
+    <w:rPr>
+      <w:rFonts w:asciiTheme="majorHAnsi" w:eastAsiaTheme="majorEastAsia" w:hAnsiTheme="majorHAnsi" w:cstheme="majorBidi"/>
+      <w:b/>
+      <w:bCs/>
+      <w:color w:val="4F81BD" w:themeColor="accent1"/>
+      <w:sz w:val="26"/>
+      <w:szCs w:val="26"/>
+    </w:rPr>
+  </w:style>
   <w:style w:type="character" w:default="1" w:styleId="Policepardfaut">
     <w:name w:val="Default Paragraph Font"/>
     <w:uiPriority w:val="1"/>
@@ -268,6 +901,106 @@
     <w:uiPriority w:val="99"/>
     <w:semiHidden/>
     <w:unhideWhenUsed/>
+  </w:style>
+  <w:style w:type="paragraph" w:styleId="Textedebulles">
+    <w:name w:val="Balloon Text"/>
+    <w:basedOn w:val="Normal"/>
+    <w:link w:val="TextedebullesCar"/>
+    <w:uiPriority w:val="99"/>
+    <w:semiHidden/>
+    <w:unhideWhenUsed/>
+    <w:rsid w:val="000A092C"/>
+    <w:pPr>
+      <w:spacing w:after="0" w:line="240" w:lineRule="auto"/>
+    </w:pPr>
+    <w:rPr>
+      <w:rFonts w:ascii="Tahoma" w:hAnsi="Tahoma" w:cs="Tahoma"/>
+      <w:sz w:val="16"/>
+      <w:szCs w:val="16"/>
+    </w:rPr>
+  </w:style>
+  <w:style w:type="character" w:customStyle="1" w:styleId="TextedebullesCar">
+    <w:name w:val="Texte de bulles Car"/>
+    <w:basedOn w:val="Policepardfaut"/>
+    <w:link w:val="Textedebulles"/>
+    <w:uiPriority w:val="99"/>
+    <w:semiHidden/>
+    <w:rsid w:val="000A092C"/>
+    <w:rPr>
+      <w:rFonts w:ascii="Tahoma" w:hAnsi="Tahoma" w:cs="Tahoma"/>
+      <w:sz w:val="16"/>
+      <w:szCs w:val="16"/>
+    </w:rPr>
+  </w:style>
+  <w:style w:type="paragraph" w:styleId="Paragraphedeliste">
+    <w:name w:val="List Paragraph"/>
+    <w:basedOn w:val="Normal"/>
+    <w:uiPriority w:val="34"/>
+    <w:qFormat/>
+    <w:rsid w:val="000A092C"/>
+    <w:pPr>
+      <w:ind w:left="720"/>
+      <w:contextualSpacing/>
+    </w:pPr>
+  </w:style>
+  <w:style w:type="paragraph" w:styleId="En-tte">
+    <w:name w:val="header"/>
+    <w:basedOn w:val="Normal"/>
+    <w:link w:val="En-tteCar"/>
+    <w:uiPriority w:val="99"/>
+    <w:unhideWhenUsed/>
+    <w:rsid w:val="000A092C"/>
+    <w:pPr>
+      <w:tabs>
+        <w:tab w:val="center" w:pos="4536"/>
+        <w:tab w:val="right" w:pos="9072"/>
+      </w:tabs>
+      <w:spacing w:after="0" w:line="240" w:lineRule="auto"/>
+    </w:pPr>
+  </w:style>
+  <w:style w:type="character" w:customStyle="1" w:styleId="En-tteCar">
+    <w:name w:val="En-tête Car"/>
+    <w:basedOn w:val="Policepardfaut"/>
+    <w:link w:val="En-tte"/>
+    <w:uiPriority w:val="99"/>
+    <w:rsid w:val="000A092C"/>
+  </w:style>
+  <w:style w:type="paragraph" w:styleId="Pieddepage">
+    <w:name w:val="footer"/>
+    <w:basedOn w:val="Normal"/>
+    <w:link w:val="PieddepageCar"/>
+    <w:uiPriority w:val="99"/>
+    <w:unhideWhenUsed/>
+    <w:rsid w:val="000A092C"/>
+    <w:pPr>
+      <w:tabs>
+        <w:tab w:val="center" w:pos="4536"/>
+        <w:tab w:val="right" w:pos="9072"/>
+      </w:tabs>
+      <w:spacing w:after="0" w:line="240" w:lineRule="auto"/>
+    </w:pPr>
+  </w:style>
+  <w:style w:type="character" w:customStyle="1" w:styleId="PieddepageCar">
+    <w:name w:val="Pied de page Car"/>
+    <w:basedOn w:val="Policepardfaut"/>
+    <w:link w:val="Pieddepage"/>
+    <w:uiPriority w:val="99"/>
+    <w:rsid w:val="000A092C"/>
+  </w:style>
+  <w:style w:type="character" w:customStyle="1" w:styleId="Titre2Car">
+    <w:name w:val="Titre 2 Car"/>
+    <w:basedOn w:val="Policepardfaut"/>
+    <w:link w:val="Titre2"/>
+    <w:uiPriority w:val="9"/>
+    <w:rsid w:val="00394CB3"/>
+    <w:rPr>
+      <w:rFonts w:asciiTheme="majorHAnsi" w:eastAsiaTheme="majorEastAsia" w:hAnsiTheme="majorHAnsi" w:cstheme="majorBidi"/>
+      <w:b/>
+      <w:bCs/>
+      <w:color w:val="4F81BD" w:themeColor="accent1"/>
+      <w:sz w:val="26"/>
+      <w:szCs w:val="26"/>
+    </w:rPr>
   </w:style>
 </w:styles>
 </file>
@@ -432,6 +1165,30 @@
     <w:name w:val="Normal"/>
     <w:qFormat/>
   </w:style>
+  <w:style w:type="paragraph" w:styleId="Titre2">
+    <w:name w:val="heading 2"/>
+    <w:basedOn w:val="Normal"/>
+    <w:next w:val="Normal"/>
+    <w:link w:val="Titre2Car"/>
+    <w:uiPriority w:val="9"/>
+    <w:unhideWhenUsed/>
+    <w:qFormat/>
+    <w:rsid w:val="00394CB3"/>
+    <w:pPr>
+      <w:keepNext/>
+      <w:keepLines/>
+      <w:spacing w:before="200" w:after="0"/>
+      <w:outlineLvl w:val="1"/>
+    </w:pPr>
+    <w:rPr>
+      <w:rFonts w:asciiTheme="majorHAnsi" w:eastAsiaTheme="majorEastAsia" w:hAnsiTheme="majorHAnsi" w:cstheme="majorBidi"/>
+      <w:b/>
+      <w:bCs/>
+      <w:color w:val="4F81BD" w:themeColor="accent1"/>
+      <w:sz w:val="26"/>
+      <w:szCs w:val="26"/>
+    </w:rPr>
+  </w:style>
   <w:style w:type="character" w:default="1" w:styleId="Policepardfaut">
     <w:name w:val="Default Paragraph Font"/>
     <w:uiPriority w:val="1"/>
@@ -458,6 +1215,106 @@
     <w:uiPriority w:val="99"/>
     <w:semiHidden/>
     <w:unhideWhenUsed/>
+  </w:style>
+  <w:style w:type="paragraph" w:styleId="Textedebulles">
+    <w:name w:val="Balloon Text"/>
+    <w:basedOn w:val="Normal"/>
+    <w:link w:val="TextedebullesCar"/>
+    <w:uiPriority w:val="99"/>
+    <w:semiHidden/>
+    <w:unhideWhenUsed/>
+    <w:rsid w:val="000A092C"/>
+    <w:pPr>
+      <w:spacing w:after="0" w:line="240" w:lineRule="auto"/>
+    </w:pPr>
+    <w:rPr>
+      <w:rFonts w:ascii="Tahoma" w:hAnsi="Tahoma" w:cs="Tahoma"/>
+      <w:sz w:val="16"/>
+      <w:szCs w:val="16"/>
+    </w:rPr>
+  </w:style>
+  <w:style w:type="character" w:customStyle="1" w:styleId="TextedebullesCar">
+    <w:name w:val="Texte de bulles Car"/>
+    <w:basedOn w:val="Policepardfaut"/>
+    <w:link w:val="Textedebulles"/>
+    <w:uiPriority w:val="99"/>
+    <w:semiHidden/>
+    <w:rsid w:val="000A092C"/>
+    <w:rPr>
+      <w:rFonts w:ascii="Tahoma" w:hAnsi="Tahoma" w:cs="Tahoma"/>
+      <w:sz w:val="16"/>
+      <w:szCs w:val="16"/>
+    </w:rPr>
+  </w:style>
+  <w:style w:type="paragraph" w:styleId="Paragraphedeliste">
+    <w:name w:val="List Paragraph"/>
+    <w:basedOn w:val="Normal"/>
+    <w:uiPriority w:val="34"/>
+    <w:qFormat/>
+    <w:rsid w:val="000A092C"/>
+    <w:pPr>
+      <w:ind w:left="720"/>
+      <w:contextualSpacing/>
+    </w:pPr>
+  </w:style>
+  <w:style w:type="paragraph" w:styleId="En-tte">
+    <w:name w:val="header"/>
+    <w:basedOn w:val="Normal"/>
+    <w:link w:val="En-tteCar"/>
+    <w:uiPriority w:val="99"/>
+    <w:unhideWhenUsed/>
+    <w:rsid w:val="000A092C"/>
+    <w:pPr>
+      <w:tabs>
+        <w:tab w:val="center" w:pos="4536"/>
+        <w:tab w:val="right" w:pos="9072"/>
+      </w:tabs>
+      <w:spacing w:after="0" w:line="240" w:lineRule="auto"/>
+    </w:pPr>
+  </w:style>
+  <w:style w:type="character" w:customStyle="1" w:styleId="En-tteCar">
+    <w:name w:val="En-tête Car"/>
+    <w:basedOn w:val="Policepardfaut"/>
+    <w:link w:val="En-tte"/>
+    <w:uiPriority w:val="99"/>
+    <w:rsid w:val="000A092C"/>
+  </w:style>
+  <w:style w:type="paragraph" w:styleId="Pieddepage">
+    <w:name w:val="footer"/>
+    <w:basedOn w:val="Normal"/>
+    <w:link w:val="PieddepageCar"/>
+    <w:uiPriority w:val="99"/>
+    <w:unhideWhenUsed/>
+    <w:rsid w:val="000A092C"/>
+    <w:pPr>
+      <w:tabs>
+        <w:tab w:val="center" w:pos="4536"/>
+        <w:tab w:val="right" w:pos="9072"/>
+      </w:tabs>
+      <w:spacing w:after="0" w:line="240" w:lineRule="auto"/>
+    </w:pPr>
+  </w:style>
+  <w:style w:type="character" w:customStyle="1" w:styleId="PieddepageCar">
+    <w:name w:val="Pied de page Car"/>
+    <w:basedOn w:val="Policepardfaut"/>
+    <w:link w:val="Pieddepage"/>
+    <w:uiPriority w:val="99"/>
+    <w:rsid w:val="000A092C"/>
+  </w:style>
+  <w:style w:type="character" w:customStyle="1" w:styleId="Titre2Car">
+    <w:name w:val="Titre 2 Car"/>
+    <w:basedOn w:val="Policepardfaut"/>
+    <w:link w:val="Titre2"/>
+    <w:uiPriority w:val="9"/>
+    <w:rsid w:val="00394CB3"/>
+    <w:rPr>
+      <w:rFonts w:asciiTheme="majorHAnsi" w:eastAsiaTheme="majorEastAsia" w:hAnsiTheme="majorHAnsi" w:cstheme="majorBidi"/>
+      <w:b/>
+      <w:bCs/>
+      <w:color w:val="4F81BD" w:themeColor="accent1"/>
+      <w:sz w:val="26"/>
+      <w:szCs w:val="26"/>
+    </w:rPr>
   </w:style>
 </w:styles>
 </file>

</xml_diff>

<commit_message>
[Cleanup] changed a bad package/plug-in name
renamed org.ecliplse into org.eclipse.
</commit_message>
<xml_diff>
--- a/org.eclipse.gendoc2.test/templates/test.docx
+++ b/org.eclipse.gendoc2.test/templates/test.docx
@@ -4,56 +4,10 @@
   <w:body>
     <w:p>
       <w:r>
-        <w:t xml:space="preserve">Tests de toutes les fonctionnalités </w:t>
-      </w:r>
-    </w:p>
-    <w:p>
-      <w:r>
-        <w:rPr>
-          <w:noProof/>
-          <w:lang w:eastAsia="fr-FR"/>
-        </w:rPr>
-        <w:drawing>
-          <wp:inline distT="0" distB="0" distL="0" distR="0">
-            <wp:extent cx="5760720" cy="3240405"/>
-            <wp:effectExtent l="0" t="0" r="0" b="0"/>
-            <wp:docPr id="1" name="Image 1"/>
-            <wp:cNvGraphicFramePr>
-              <a:graphicFrameLocks xmlns:a="http://schemas.openxmlformats.org/drawingml/2006/main" noChangeAspect="1"/>
-            </wp:cNvGraphicFramePr>
-            <a:graphic xmlns:a="http://schemas.openxmlformats.org/drawingml/2006/main">
-              <a:graphicData uri="http://schemas.openxmlformats.org/drawingml/2006/picture">
-                <pic:pic xmlns:pic="http://schemas.openxmlformats.org/drawingml/2006/picture">
-                  <pic:nvPicPr>
-                    <pic:cNvPr id="0" name="bleu-ii.jpg"/>
-                    <pic:cNvPicPr/>
-                  </pic:nvPicPr>
-                  <pic:blipFill>
-                    <a:blip r:embed="rId8" cstate="print">
-                      <a:extLst>
-                        <a:ext uri="{28A0092B-C50C-407E-A947-70E740481C1C}">
-                          <a14:useLocalDpi xmlns:a14="http://schemas.microsoft.com/office/drawing/2010/main" val="0"/>
-                        </a:ext>
-                      </a:extLst>
-                    </a:blip>
-                    <a:stretch>
-                      <a:fillRect/>
-                    </a:stretch>
-                  </pic:blipFill>
-                  <pic:spPr>
-                    <a:xfrm>
-                      <a:off x="0" y="0"/>
-                      <a:ext cx="5760720" cy="3240405"/>
-                    </a:xfrm>
-                    <a:prstGeom prst="rect">
-                      <a:avLst/>
-                    </a:prstGeom>
-                  </pic:spPr>
-                </pic:pic>
-              </a:graphicData>
-            </a:graphic>
-          </wp:inline>
-        </w:drawing>
+        <w:t>Test</w:t>
+      </w:r>
+      <w:r>
+        <w:t>s de toutes les fonctionnalités</w:t>
       </w:r>
     </w:p>
     <w:p>
@@ -111,7 +65,7 @@
                     <pic:cNvPicPr/>
                   </pic:nvPicPr>
                   <pic:blipFill>
-                    <a:blip r:embed="rId9" cstate="print">
+                    <a:blip r:embed="rId8" cstate="print">
                       <a:extLst>
                         <a:ext uri="{28A0092B-C50C-407E-A947-70E740481C1C}">
                           <a14:useLocalDpi xmlns:a14="http://schemas.microsoft.com/office/drawing/2010/main" val="0"/>
@@ -157,6 +111,11 @@
       </w:r>
     </w:p>
     <w:p>
+      <w:pPr>
+        <w:tabs>
+          <w:tab w:val="left" w:pos="6536"/>
+        </w:tabs>
+      </w:pPr>
       <w:r>
         <w:fldChar w:fldCharType="begin"/>
       </w:r>
@@ -165,6 +124,9 @@
       </w:r>
       <w:r>
         <w:fldChar w:fldCharType="end"/>
+      </w:r>
+      <w:r>
+        <w:tab/>
       </w:r>
     </w:p>
     <w:p/>
@@ -316,12 +278,8 @@
     </w:p>
     <w:p/>
     <w:sectPr>
-      <w:headerReference w:type="even" r:id="rId10"/>
-      <w:headerReference w:type="default" r:id="rId11"/>
-      <w:footerReference w:type="even" r:id="rId12"/>
-      <w:footerReference w:type="default" r:id="rId13"/>
-      <w:headerReference w:type="first" r:id="rId14"/>
-      <w:footerReference w:type="first" r:id="rId15"/>
+      <w:headerReference w:type="default" r:id="rId9"/>
+      <w:footerReference w:type="default" r:id="rId10"/>
       <w:pgSz w:w="11906" w:h="16838"/>
       <w:pgMar w:top="1417" w:right="1417" w:bottom="1417" w:left="1417" w:header="708" w:footer="708" w:gutter="0"/>
       <w:cols w:space="708"/>
@@ -357,16 +315,6 @@
 </file>
 
 <file path=word/footer1.xml><?xml version="1.0" encoding="utf-8"?>
-<w:ftr xmlns:wpc="http://schemas.microsoft.com/office/word/2010/wordprocessingCanvas" xmlns:mc="http://schemas.openxmlformats.org/markup-compatibility/2006" xmlns:o="urn:schemas-microsoft-com:office:office" xmlns:r="http://schemas.openxmlformats.org/officeDocument/2006/relationships" xmlns:m="http://schemas.openxmlformats.org/officeDocument/2006/math" xmlns:v="urn:schemas-microsoft-com:vml" xmlns:wp14="http://schemas.microsoft.com/office/word/2010/wordprocessingDrawing" xmlns:wp="http://schemas.openxmlformats.org/drawingml/2006/wordprocessingDrawing" xmlns:w10="urn:schemas-microsoft-com:office:word" xmlns:w="http://schemas.openxmlformats.org/wordprocessingml/2006/main" xmlns:w14="http://schemas.microsoft.com/office/word/2010/wordml" xmlns:wpg="http://schemas.microsoft.com/office/word/2010/wordprocessingGroup" xmlns:wpi="http://schemas.microsoft.com/office/word/2010/wordprocessingInk" xmlns:wne="http://schemas.microsoft.com/office/word/2006/wordml" xmlns:wps="http://schemas.microsoft.com/office/word/2010/wordprocessingShape" mc:Ignorable="w14 wp14">
-  <w:p>
-    <w:pPr>
-      <w:pStyle w:val="Pieddepage"/>
-    </w:pPr>
-  </w:p>
-</w:ftr>
-</file>
-
-<file path=word/footer2.xml><?xml version="1.0" encoding="utf-8"?>
 <w:ftr xmlns:wpc="http://schemas.microsoft.com/office/word/2010/wordprocessingCanvas" xmlns:mc="http://schemas.openxmlformats.org/markup-compatibility/2006" xmlns:o="urn:schemas-microsoft-com:office:office" xmlns:r="http://schemas.openxmlformats.org/officeDocument/2006/relationships" xmlns:m="http://schemas.openxmlformats.org/officeDocument/2006/math" xmlns:v="urn:schemas-microsoft-com:vml" xmlns:wp14="http://schemas.microsoft.com/office/word/2010/wordprocessingDrawing" xmlns:wp="http://schemas.openxmlformats.org/drawingml/2006/wordprocessingDrawing" xmlns:w10="urn:schemas-microsoft-com:office:word" xmlns:w="http://schemas.openxmlformats.org/wordprocessingml/2006/main" xmlns:w14="http://schemas.microsoft.com/office/word/2010/wordml" xmlns:wpg="http://schemas.microsoft.com/office/word/2010/wordprocessingGroup" xmlns:wpi="http://schemas.microsoft.com/office/word/2010/wordprocessingInk" xmlns:wne="http://schemas.microsoft.com/office/word/2006/wordml" xmlns:wps="http://schemas.microsoft.com/office/word/2010/wordprocessingShape" mc:Ignorable="w14 wp14">
   <w:p>
     <w:pPr>
@@ -405,10 +353,10 @@
         <w:lang w:eastAsia="fr-FR"/>
       </w:rPr>
       <w:drawing>
-        <wp:inline distT="0" distB="0" distL="0" distR="0" wp14:anchorId="7ED1387B" wp14:editId="3B70C4CA">
+        <wp:inline distT="0" distB="0" distL="0" distR="0" wp14:anchorId="3D6E892F" wp14:editId="5491A32B">
           <wp:extent cx="304800" cy="301706"/>
           <wp:effectExtent l="0" t="0" r="0" b="3175"/>
-          <wp:docPr id="5" name="Image 5"/>
+          <wp:docPr id="6" name="Image 6"/>
           <wp:cNvGraphicFramePr>
             <a:graphicFrameLocks xmlns:a="http://schemas.openxmlformats.org/drawingml/2006/main" noChangeAspect="1"/>
           </wp:cNvGraphicFramePr>
@@ -450,16 +398,6 @@
 </w:ftr>
 </file>
 
-<file path=word/footer3.xml><?xml version="1.0" encoding="utf-8"?>
-<w:ftr xmlns:wpc="http://schemas.microsoft.com/office/word/2010/wordprocessingCanvas" xmlns:mc="http://schemas.openxmlformats.org/markup-compatibility/2006" xmlns:o="urn:schemas-microsoft-com:office:office" xmlns:r="http://schemas.openxmlformats.org/officeDocument/2006/relationships" xmlns:m="http://schemas.openxmlformats.org/officeDocument/2006/math" xmlns:v="urn:schemas-microsoft-com:vml" xmlns:wp14="http://schemas.microsoft.com/office/word/2010/wordprocessingDrawing" xmlns:wp="http://schemas.openxmlformats.org/drawingml/2006/wordprocessingDrawing" xmlns:w10="urn:schemas-microsoft-com:office:word" xmlns:w="http://schemas.openxmlformats.org/wordprocessingml/2006/main" xmlns:w14="http://schemas.microsoft.com/office/word/2010/wordml" xmlns:wpg="http://schemas.microsoft.com/office/word/2010/wordprocessingGroup" xmlns:wpi="http://schemas.microsoft.com/office/word/2010/wordprocessingInk" xmlns:wne="http://schemas.microsoft.com/office/word/2006/wordml" xmlns:wps="http://schemas.microsoft.com/office/word/2010/wordprocessingShape" mc:Ignorable="w14 wp14">
-  <w:p>
-    <w:pPr>
-      <w:pStyle w:val="Pieddepage"/>
-    </w:pPr>
-  </w:p>
-</w:ftr>
-</file>
-
 <file path=word/footnotes.xml><?xml version="1.0" encoding="utf-8"?>
 <w:footnotes xmlns:wpc="http://schemas.microsoft.com/office/word/2010/wordprocessingCanvas" xmlns:mc="http://schemas.openxmlformats.org/markup-compatibility/2006" xmlns:o="urn:schemas-microsoft-com:office:office" xmlns:r="http://schemas.openxmlformats.org/officeDocument/2006/relationships" xmlns:m="http://schemas.openxmlformats.org/officeDocument/2006/math" xmlns:v="urn:schemas-microsoft-com:vml" xmlns:wp14="http://schemas.microsoft.com/office/word/2010/wordprocessingDrawing" xmlns:wp="http://schemas.openxmlformats.org/drawingml/2006/wordprocessingDrawing" xmlns:w10="urn:schemas-microsoft-com:office:word" xmlns:w="http://schemas.openxmlformats.org/wordprocessingml/2006/main" xmlns:w14="http://schemas.microsoft.com/office/word/2010/wordml" xmlns:wpg="http://schemas.microsoft.com/office/word/2010/wordprocessingGroup" xmlns:wpi="http://schemas.microsoft.com/office/word/2010/wordprocessingInk" xmlns:wne="http://schemas.microsoft.com/office/word/2006/wordml" xmlns:wps="http://schemas.microsoft.com/office/word/2010/wordprocessingShape" mc:Ignorable="w14 wp14">
   <w:footnote w:type="separator" w:id="-1">
@@ -491,77 +429,19 @@
     <w:pPr>
       <w:pStyle w:val="En-tte"/>
     </w:pPr>
-  </w:p>
-</w:hdr>
-</file>
-
-<file path=word/header2.xml><?xml version="1.0" encoding="utf-8"?>
-<w:hdr xmlns:wpc="http://schemas.microsoft.com/office/word/2010/wordprocessingCanvas" xmlns:mc="http://schemas.openxmlformats.org/markup-compatibility/2006" xmlns:o="urn:schemas-microsoft-com:office:office" xmlns:r="http://schemas.openxmlformats.org/officeDocument/2006/relationships" xmlns:m="http://schemas.openxmlformats.org/officeDocument/2006/math" xmlns:v="urn:schemas-microsoft-com:vml" xmlns:wp14="http://schemas.microsoft.com/office/word/2010/wordprocessingDrawing" xmlns:wp="http://schemas.openxmlformats.org/drawingml/2006/wordprocessingDrawing" xmlns:w10="urn:schemas-microsoft-com:office:word" xmlns:w="http://schemas.openxmlformats.org/wordprocessingml/2006/main" xmlns:w14="http://schemas.microsoft.com/office/word/2010/wordml" xmlns:wpg="http://schemas.microsoft.com/office/word/2010/wordprocessingGroup" xmlns:wpi="http://schemas.microsoft.com/office/word/2010/wordprocessingInk" xmlns:wne="http://schemas.microsoft.com/office/word/2006/wordml" xmlns:wps="http://schemas.microsoft.com/office/word/2010/wordprocessingShape" mc:Ignorable="w14 wp14">
-  <w:p>
-    <w:pPr>
-      <w:pStyle w:val="En-tte"/>
-    </w:pPr>
+    <w:r>
+      <w:fldChar w:fldCharType="begin"/>
+    </w:r>
+    <w:r>
+      <w:instrText xml:space="preserve"> aql:self.name </w:instrText>
+    </w:r>
+    <w:r>
+      <w:fldChar w:fldCharType="end"/>
+    </w:r>
     <w:r>
       <w:t xml:space="preserve">Entête  </w:t>
     </w:r>
-    <w:r>
-      <w:rPr>
-        <w:noProof/>
-        <w:lang w:eastAsia="fr-FR"/>
-      </w:rPr>
-      <w:drawing>
-        <wp:inline distT="0" distB="0" distL="0" distR="0" wp14:anchorId="26291BCB" wp14:editId="121BF950">
-          <wp:extent cx="546588" cy="409575"/>
-          <wp:effectExtent l="0" t="0" r="6350" b="0"/>
-          <wp:docPr id="4" name="Image 4"/>
-          <wp:cNvGraphicFramePr>
-            <a:graphicFrameLocks xmlns:a="http://schemas.openxmlformats.org/drawingml/2006/main" noChangeAspect="1"/>
-          </wp:cNvGraphicFramePr>
-          <a:graphic xmlns:a="http://schemas.openxmlformats.org/drawingml/2006/main">
-            <a:graphicData uri="http://schemas.openxmlformats.org/drawingml/2006/picture">
-              <pic:pic xmlns:pic="http://schemas.openxmlformats.org/drawingml/2006/picture">
-                <pic:nvPicPr>
-                  <pic:cNvPr id="0" name="BleuIII.jpg"/>
-                  <pic:cNvPicPr/>
-                </pic:nvPicPr>
-                <pic:blipFill>
-                  <a:blip r:embed="rId1" cstate="print">
-                    <a:extLst>
-                      <a:ext uri="{28A0092B-C50C-407E-A947-70E740481C1C}">
-                        <a14:useLocalDpi xmlns:a14="http://schemas.microsoft.com/office/drawing/2010/main" val="0"/>
-                      </a:ext>
-                    </a:extLst>
-                  </a:blip>
-                  <a:stretch>
-                    <a:fillRect/>
-                  </a:stretch>
-                </pic:blipFill>
-                <pic:spPr>
-                  <a:xfrm>
-                    <a:off x="0" y="0"/>
-                    <a:ext cx="546222" cy="409300"/>
-                  </a:xfrm>
-                  <a:prstGeom prst="rect">
-                    <a:avLst/>
-                  </a:prstGeom>
-                </pic:spPr>
-              </pic:pic>
-            </a:graphicData>
-          </a:graphic>
-        </wp:inline>
-      </w:drawing>
-    </w:r>
   </w:p>
-  <w:p>
-    <w:pPr>
-      <w:pStyle w:val="En-tte"/>
-    </w:pPr>
-  </w:p>
-</w:hdr>
-</file>
-
-<file path=word/header3.xml><?xml version="1.0" encoding="utf-8"?>
-<w:hdr xmlns:wpc="http://schemas.microsoft.com/office/word/2010/wordprocessingCanvas" xmlns:mc="http://schemas.openxmlformats.org/markup-compatibility/2006" xmlns:o="urn:schemas-microsoft-com:office:office" xmlns:r="http://schemas.openxmlformats.org/officeDocument/2006/relationships" xmlns:m="http://schemas.openxmlformats.org/officeDocument/2006/math" xmlns:v="urn:schemas-microsoft-com:vml" xmlns:wp14="http://schemas.microsoft.com/office/word/2010/wordprocessingDrawing" xmlns:wp="http://schemas.openxmlformats.org/drawingml/2006/wordprocessingDrawing" xmlns:w10="urn:schemas-microsoft-com:office:word" xmlns:w="http://schemas.openxmlformats.org/wordprocessingml/2006/main" xmlns:w14="http://schemas.microsoft.com/office/word/2010/wordml" xmlns:wpg="http://schemas.microsoft.com/office/word/2010/wordprocessingGroup" xmlns:wpi="http://schemas.microsoft.com/office/word/2010/wordprocessingInk" xmlns:wne="http://schemas.microsoft.com/office/word/2006/wordml" xmlns:wps="http://schemas.microsoft.com/office/word/2010/wordprocessingShape" mc:Ignorable="w14 wp14">
   <w:p>
     <w:pPr>
       <w:pStyle w:val="En-tte"/>

</xml_diff>